<commit_message>
Add nomination for olympic
</commit_message>
<xml_diff>
--- a/common/file_templates/statistic.docx
+++ b/common/file_templates/statistic.docx
@@ -1,6 +1,6 @@
 
 <file path=word/document.xml><?xml version="1.0" encoding="utf-8"?>
-<w:document xmlns:wpc="http://schemas.microsoft.com/office/word/2010/wordprocessingCanvas" xmlns:cx="http://schemas.microsoft.com/office/drawing/2014/chartex" xmlns:cx1="http://schemas.microsoft.com/office/drawing/2015/9/8/chartex" xmlns:mc="http://schemas.openxmlformats.org/markup-compatibility/2006" xmlns:o="urn:schemas-microsoft-com:office:office" xmlns:r="http://schemas.openxmlformats.org/officeDocument/2006/relationships" xmlns:m="http://schemas.openxmlformats.org/officeDocument/2006/math" xmlns:v="urn:schemas-microsoft-com:vml" xmlns:wp14="http://schemas.microsoft.com/office/word/2010/wordprocessingDrawing" xmlns:wp="http://schemas.openxmlformats.org/drawingml/2006/wordprocessingDrawing" xmlns:w10="urn:schemas-microsoft-com:office:word" xmlns:w="http://schemas.openxmlformats.org/wordprocessingml/2006/main" xmlns:w14="http://schemas.microsoft.com/office/word/2010/wordml" xmlns:w15="http://schemas.microsoft.com/office/word/2012/wordml" xmlns:w16se="http://schemas.microsoft.com/office/word/2015/wordml/symex" xmlns:wpg="http://schemas.microsoft.com/office/word/2010/wordprocessingGroup" xmlns:wpi="http://schemas.microsoft.com/office/word/2010/wordprocessingInk" xmlns:wne="http://schemas.microsoft.com/office/word/2006/wordml" xmlns:wps="http://schemas.microsoft.com/office/word/2010/wordprocessingShape" mc:Ignorable="w14 w15 w16se wp14">
+<w:document xmlns:wpc="http://schemas.microsoft.com/office/word/2010/wordprocessingCanvas" xmlns:cx="http://schemas.microsoft.com/office/drawing/2014/chartex" xmlns:cx1="http://schemas.microsoft.com/office/drawing/2015/9/8/chartex" xmlns:cx2="http://schemas.microsoft.com/office/drawing/2015/10/21/chartex" xmlns:cx3="http://schemas.microsoft.com/office/drawing/2016/5/9/chartex" xmlns:cx4="http://schemas.microsoft.com/office/drawing/2016/5/10/chartex" xmlns:cx5="http://schemas.microsoft.com/office/drawing/2016/5/11/chartex" xmlns:cx6="http://schemas.microsoft.com/office/drawing/2016/5/12/chartex" xmlns:cx7="http://schemas.microsoft.com/office/drawing/2016/5/13/chartex" xmlns:cx8="http://schemas.microsoft.com/office/drawing/2016/5/14/chartex" xmlns:mc="http://schemas.openxmlformats.org/markup-compatibility/2006" xmlns:aink="http://schemas.microsoft.com/office/drawing/2016/ink" xmlns:am3d="http://schemas.microsoft.com/office/drawing/2017/model3d" xmlns:o="urn:schemas-microsoft-com:office:office" xmlns:oel="http://schemas.microsoft.com/office/2019/extlst" xmlns:r="http://schemas.openxmlformats.org/officeDocument/2006/relationships" xmlns:m="http://schemas.openxmlformats.org/officeDocument/2006/math" xmlns:v="urn:schemas-microsoft-com:vml" xmlns:wp14="http://schemas.microsoft.com/office/word/2010/wordprocessingDrawing" xmlns:wp="http://schemas.openxmlformats.org/drawingml/2006/wordprocessingDrawing" xmlns:w10="urn:schemas-microsoft-com:office:word" xmlns:w="http://schemas.openxmlformats.org/wordprocessingml/2006/main" xmlns:w14="http://schemas.microsoft.com/office/word/2010/wordml" xmlns:w15="http://schemas.microsoft.com/office/word/2012/wordml" xmlns:w16cex="http://schemas.microsoft.com/office/word/2018/wordml/cex" xmlns:w16cid="http://schemas.microsoft.com/office/word/2016/wordml/cid" xmlns:w16="http://schemas.microsoft.com/office/word/2018/wordml" xmlns:w16du="http://schemas.microsoft.com/office/word/2023/wordml/word16du" xmlns:w16sdtdh="http://schemas.microsoft.com/office/word/2020/wordml/sdtdatahash" xmlns:w16se="http://schemas.microsoft.com/office/word/2015/wordml/symex" xmlns:wpg="http://schemas.microsoft.com/office/word/2010/wordprocessingGroup" xmlns:wpi="http://schemas.microsoft.com/office/word/2010/wordprocessingInk" xmlns:wne="http://schemas.microsoft.com/office/word/2006/wordml" xmlns:wps="http://schemas.microsoft.com/office/word/2010/wordprocessingShape" mc:Ignorable="w14 w15 w16se w16cid w16 w16cex w16sdtdh w16du wp14">
   <w:body>
     <w:p>
       <w:pPr>
@@ -19,8 +19,6 @@
         </w:rPr>
         <w:t>Количество участников по регионам образовательной организации</w:t>
       </w:r>
-      <w:bookmarkStart w:id="0" w:name="_GoBack"/>
-      <w:bookmarkEnd w:id="0"/>
     </w:p>
     <w:tbl>
       <w:tblPr>
@@ -176,43 +174,7 @@
                 <w:sz w:val="28"/>
                 <w:szCs w:val="28"/>
               </w:rPr>
-              <w:t>[</w:t>
-            </w:r>
-            <w:proofErr w:type="spellStart"/>
-            <w:r>
-              <w:rPr>
-                <w:rFonts w:cs="Times New Roman"/>
-                <w:sz w:val="28"/>
-                <w:szCs w:val="28"/>
-              </w:rPr>
-              <w:t>regions.name;block</w:t>
-            </w:r>
-            <w:proofErr w:type="spellEnd"/>
-            <w:r>
-              <w:rPr>
-                <w:rFonts w:cs="Times New Roman"/>
-                <w:sz w:val="28"/>
-                <w:szCs w:val="28"/>
-              </w:rPr>
-              <w:t>=</w:t>
-            </w:r>
-            <w:proofErr w:type="spellStart"/>
-            <w:r>
-              <w:rPr>
-                <w:rFonts w:cs="Times New Roman"/>
-                <w:sz w:val="28"/>
-                <w:szCs w:val="28"/>
-              </w:rPr>
-              <w:t>tbs:row</w:t>
-            </w:r>
-            <w:proofErr w:type="spellEnd"/>
-            <w:r>
-              <w:rPr>
-                <w:rFonts w:cs="Times New Roman"/>
-                <w:sz w:val="28"/>
-                <w:szCs w:val="28"/>
-              </w:rPr>
-              <w:t>]</w:t>
+              <w:t>[regions.name;block=tbs:row]</w:t>
             </w:r>
           </w:p>
         </w:tc>
@@ -233,7 +195,7 @@
                 <w:lang w:val="ru-RU"/>
               </w:rPr>
             </w:pPr>
-            <w:bookmarkStart w:id="1" w:name="OLE_LINK1"/>
+            <w:bookmarkStart w:id="0" w:name="OLE_LINK1"/>
             <w:r>
               <w:rPr>
                 <w:rFonts w:cs="Times New Roman"/>
@@ -243,7 +205,6 @@
               </w:rPr>
               <w:t>[</w:t>
             </w:r>
-            <w:proofErr w:type="spellStart"/>
             <w:r>
               <w:rPr>
                 <w:rFonts w:cs="Times New Roman"/>
@@ -252,7 +213,6 @@
               </w:rPr>
               <w:t>regions.count</w:t>
             </w:r>
-            <w:proofErr w:type="spellEnd"/>
             <w:r>
               <w:rPr>
                 <w:rFonts w:cs="Times New Roman"/>
@@ -262,7 +222,7 @@
               </w:rPr>
               <w:t>]</w:t>
             </w:r>
-            <w:bookmarkEnd w:id="1"/>
+            <w:bookmarkEnd w:id="0"/>
           </w:p>
         </w:tc>
       </w:tr>
@@ -295,7 +255,6 @@
         </w:rPr>
         <w:t>[</w:t>
       </w:r>
-      <w:proofErr w:type="spellStart"/>
       <w:proofErr w:type="gramStart"/>
       <w:r>
         <w:rPr>
@@ -315,6 +274,15 @@
         </w:rPr>
         <w:t>;</w:t>
       </w:r>
+      <w:r>
+        <w:rPr>
+          <w:rFonts w:ascii="Times New Roman" w:hAnsi="Times New Roman"/>
+          <w:sz w:val="26"/>
+          <w:szCs w:val="26"/>
+          <w:lang w:val="en-US"/>
+        </w:rPr>
+        <w:t>block</w:t>
+      </w:r>
       <w:proofErr w:type="gramEnd"/>
       <w:r>
         <w:rPr>
@@ -323,19 +291,8 @@
           <w:szCs w:val="26"/>
           <w:lang w:val="en-US"/>
         </w:rPr>
-        <w:t>block</w:t>
-      </w:r>
-      <w:proofErr w:type="spellEnd"/>
-      <w:r>
-        <w:rPr>
-          <w:rFonts w:ascii="Times New Roman" w:hAnsi="Times New Roman"/>
-          <w:sz w:val="26"/>
-          <w:szCs w:val="26"/>
-          <w:lang w:val="en-US"/>
-        </w:rPr>
         <w:t>=</w:t>
       </w:r>
-      <w:proofErr w:type="spellStart"/>
       <w:r>
         <w:rPr>
           <w:rFonts w:ascii="Times New Roman" w:hAnsi="Times New Roman"/>
@@ -363,7 +320,6 @@
         </w:rPr>
         <w:t>when</w:t>
       </w:r>
-      <w:proofErr w:type="spellEnd"/>
       <w:r>
         <w:rPr>
           <w:rFonts w:ascii="Times New Roman" w:hAnsi="Times New Roman"/>
@@ -373,7 +329,6 @@
         </w:rPr>
         <w:t xml:space="preserve"> [</w:t>
       </w:r>
-      <w:proofErr w:type="spellStart"/>
       <w:r>
         <w:rPr>
           <w:rFonts w:ascii="Times New Roman" w:hAnsi="Times New Roman"/>
@@ -399,17 +354,7 @@
           <w:szCs w:val="26"/>
           <w:lang w:val="en-US"/>
         </w:rPr>
-        <w:t>subject</w:t>
-      </w:r>
-      <w:proofErr w:type="spellEnd"/>
-      <w:r>
-        <w:rPr>
-          <w:rFonts w:ascii="Times New Roman" w:hAnsi="Times New Roman"/>
-          <w:sz w:val="26"/>
-          <w:szCs w:val="26"/>
-          <w:lang w:val="en-US"/>
-        </w:rPr>
-        <w:t>]!=0</w:t>
+        <w:t>subject]!=0</w:t>
       </w:r>
       <w:r>
         <w:rPr>
@@ -668,43 +613,7 @@
                 <w:sz w:val="28"/>
                 <w:szCs w:val="28"/>
               </w:rPr>
-              <w:t>[</w:t>
-            </w:r>
-            <w:proofErr w:type="spellStart"/>
-            <w:r>
-              <w:rPr>
-                <w:rFonts w:cs="Times New Roman"/>
-                <w:sz w:val="28"/>
-                <w:szCs w:val="28"/>
-              </w:rPr>
-              <w:t>subjects.name;block</w:t>
-            </w:r>
-            <w:proofErr w:type="spellEnd"/>
-            <w:r>
-              <w:rPr>
-                <w:rFonts w:cs="Times New Roman"/>
-                <w:sz w:val="28"/>
-                <w:szCs w:val="28"/>
-              </w:rPr>
-              <w:t>=</w:t>
-            </w:r>
-            <w:proofErr w:type="spellStart"/>
-            <w:r>
-              <w:rPr>
-                <w:rFonts w:cs="Times New Roman"/>
-                <w:sz w:val="28"/>
-                <w:szCs w:val="28"/>
-              </w:rPr>
-              <w:t>tbs:row</w:t>
-            </w:r>
-            <w:proofErr w:type="spellEnd"/>
-            <w:r>
-              <w:rPr>
-                <w:rFonts w:cs="Times New Roman"/>
-                <w:sz w:val="28"/>
-                <w:szCs w:val="28"/>
-              </w:rPr>
-              <w:t>]</w:t>
+              <w:t>[subjects.name;block=tbs:row]</w:t>
             </w:r>
           </w:p>
         </w:tc>
@@ -730,16 +639,7 @@
                 <w:sz w:val="28"/>
                 <w:szCs w:val="28"/>
               </w:rPr>
-              <w:t>[</w:t>
-            </w:r>
-            <w:proofErr w:type="spellStart"/>
-            <w:r>
-              <w:rPr>
-                <w:rFonts w:cs="Times New Roman"/>
-                <w:sz w:val="28"/>
-                <w:szCs w:val="28"/>
-              </w:rPr>
-              <w:t>subject</w:t>
+              <w:t>[subject</w:t>
             </w:r>
             <w:r>
               <w:rPr>
@@ -755,16 +655,7 @@
                 <w:sz w:val="28"/>
                 <w:szCs w:val="28"/>
               </w:rPr>
-              <w:t>.count</w:t>
-            </w:r>
-            <w:proofErr w:type="spellEnd"/>
-            <w:r>
-              <w:rPr>
-                <w:rFonts w:cs="Times New Roman"/>
-                <w:sz w:val="28"/>
-                <w:szCs w:val="28"/>
-              </w:rPr>
-              <w:t>]</w:t>
+              <w:t>.count]</w:t>
             </w:r>
           </w:p>
         </w:tc>
@@ -776,6 +667,7 @@
           <w:rFonts w:ascii="Times New Roman" w:hAnsi="Times New Roman"/>
           <w:sz w:val="26"/>
           <w:szCs w:val="26"/>
+          <w:lang w:val="en-US"/>
         </w:rPr>
       </w:pPr>
       <w:r>
@@ -787,7 +679,6 @@
         </w:rPr>
         <w:t>[</w:t>
       </w:r>
-      <w:proofErr w:type="spellStart"/>
       <w:proofErr w:type="gramStart"/>
       <w:r>
         <w:rPr>
@@ -798,52 +689,1099 @@
         </w:rPr>
         <w:t>onshow</w:t>
       </w:r>
-      <w:proofErr w:type="spellEnd"/>
-      <w:r>
-        <w:rPr>
-          <w:rFonts w:ascii="Times New Roman" w:hAnsi="Times New Roman"/>
-          <w:sz w:val="26"/>
-          <w:szCs w:val="26"/>
+      <w:r>
+        <w:rPr>
+          <w:rFonts w:ascii="Times New Roman" w:hAnsi="Times New Roman"/>
+          <w:sz w:val="26"/>
+          <w:szCs w:val="26"/>
+        </w:rPr>
+        <w:t>;block</w:t>
+      </w:r>
+      <w:proofErr w:type="gramEnd"/>
+      <w:r>
+        <w:rPr>
+          <w:rFonts w:ascii="Times New Roman" w:hAnsi="Times New Roman"/>
+          <w:sz w:val="26"/>
+          <w:szCs w:val="26"/>
+        </w:rPr>
+        <w:t>=end</w:t>
+      </w:r>
+      <w:r>
+        <w:rPr>
+          <w:rFonts w:ascii="Times New Roman" w:hAnsi="Times New Roman"/>
+          <w:sz w:val="26"/>
+          <w:szCs w:val="26"/>
+        </w:rPr>
+        <w:t>]</w:t>
+      </w:r>
+    </w:p>
+    <w:p>
+      <w:pPr>
+        <w:rPr>
+          <w:rFonts w:ascii="Times New Roman" w:hAnsi="Times New Roman"/>
+          <w:sz w:val="26"/>
+          <w:szCs w:val="26"/>
+          <w:lang w:val="en-US"/>
+        </w:rPr>
+      </w:pPr>
+    </w:p>
+    <w:p>
+      <w:pPr>
+        <w:rPr>
+          <w:b/>
+          <w:sz w:val="28"/>
+          <w:szCs w:val="28"/>
+          <w:lang w:val="en-US"/>
+        </w:rPr>
+      </w:pPr>
+      <w:r>
+        <w:rPr>
+          <w:rFonts w:ascii="Times New Roman" w:hAnsi="Times New Roman"/>
+          <w:sz w:val="26"/>
+          <w:szCs w:val="26"/>
+          <w:lang w:val="en-US"/>
+        </w:rPr>
+        <w:t>[</w:t>
+      </w:r>
+      <w:proofErr w:type="gramStart"/>
+      <w:r>
+        <w:rPr>
+          <w:rFonts w:ascii="Times New Roman" w:hAnsi="Times New Roman"/>
+          <w:sz w:val="26"/>
+          <w:szCs w:val="26"/>
+          <w:lang w:val="en-US"/>
+        </w:rPr>
+        <w:t>onshow</w:t>
+      </w:r>
+      <w:r>
+        <w:rPr>
+          <w:rFonts w:ascii="Times New Roman" w:hAnsi="Times New Roman"/>
+          <w:sz w:val="26"/>
+          <w:szCs w:val="26"/>
+          <w:lang w:val="en-US"/>
         </w:rPr>
         <w:t>;</w:t>
       </w:r>
-      <w:proofErr w:type="spellStart"/>
+      <w:r>
+        <w:rPr>
+          <w:rFonts w:ascii="Times New Roman" w:hAnsi="Times New Roman"/>
+          <w:sz w:val="26"/>
+          <w:szCs w:val="26"/>
+          <w:lang w:val="en-US"/>
+        </w:rPr>
+        <w:t>block</w:t>
+      </w:r>
       <w:proofErr w:type="gramEnd"/>
       <w:r>
         <w:rPr>
           <w:rFonts w:ascii="Times New Roman" w:hAnsi="Times New Roman"/>
           <w:sz w:val="26"/>
           <w:szCs w:val="26"/>
+          <w:lang w:val="en-US"/>
+        </w:rPr>
+        <w:t>=</w:t>
+      </w:r>
+      <w:r>
+        <w:rPr>
+          <w:rFonts w:ascii="Times New Roman" w:hAnsi="Times New Roman"/>
+          <w:sz w:val="26"/>
+          <w:szCs w:val="26"/>
+          <w:lang w:val="en-US"/>
+        </w:rPr>
+        <w:t>begin</w:t>
+      </w:r>
+      <w:r>
+        <w:rPr>
+          <w:rFonts w:ascii="Times New Roman" w:hAnsi="Times New Roman"/>
+          <w:sz w:val="26"/>
+          <w:szCs w:val="26"/>
+          <w:lang w:val="en-US"/>
+        </w:rPr>
+        <w:t>;</w:t>
+      </w:r>
+      <w:r>
+        <w:rPr>
+          <w:rFonts w:ascii="Times New Roman" w:hAnsi="Times New Roman"/>
+          <w:sz w:val="26"/>
+          <w:szCs w:val="26"/>
+          <w:lang w:val="en-US"/>
+        </w:rPr>
+        <w:t>when</w:t>
+      </w:r>
+      <w:r>
+        <w:rPr>
+          <w:rFonts w:ascii="Times New Roman" w:hAnsi="Times New Roman"/>
+          <w:sz w:val="26"/>
+          <w:szCs w:val="26"/>
+          <w:lang w:val="en-US"/>
+        </w:rPr>
+        <w:t xml:space="preserve"> [</w:t>
+      </w:r>
+      <w:r>
+        <w:rPr>
+          <w:rFonts w:ascii="Times New Roman" w:hAnsi="Times New Roman"/>
+          <w:sz w:val="26"/>
+          <w:szCs w:val="26"/>
+          <w:lang w:val="en-US"/>
+        </w:rPr>
+        <w:t>common.</w:t>
+      </w:r>
+      <w:r>
+        <w:rPr>
+          <w:rFonts w:ascii="Times New Roman" w:hAnsi="Times New Roman"/>
+          <w:sz w:val="26"/>
+          <w:szCs w:val="26"/>
+          <w:lang w:val="en-US"/>
+        </w:rPr>
+        <w:t>specail</w:t>
+      </w:r>
+      <w:r>
+        <w:rPr>
+          <w:rFonts w:ascii="Times New Roman" w:hAnsi="Times New Roman"/>
+          <w:sz w:val="26"/>
+          <w:szCs w:val="26"/>
+          <w:lang w:val="en-US"/>
+        </w:rPr>
+        <w:t>i</w:t>
+      </w:r>
+      <w:r>
+        <w:rPr>
+          <w:rFonts w:ascii="Times New Roman" w:hAnsi="Times New Roman"/>
+          <w:sz w:val="26"/>
+          <w:szCs w:val="26"/>
+          <w:lang w:val="en-US"/>
+        </w:rPr>
+        <w:t>ty</w:t>
+      </w:r>
+      <w:r>
+        <w:rPr>
+          <w:rFonts w:ascii="Times New Roman" w:hAnsi="Times New Roman"/>
+          <w:sz w:val="26"/>
+          <w:szCs w:val="26"/>
+          <w:lang w:val="en-US"/>
+        </w:rPr>
+        <w:t>]!=0</w:t>
+      </w:r>
+      <w:r>
+        <w:rPr>
+          <w:rFonts w:ascii="Times New Roman" w:hAnsi="Times New Roman"/>
+          <w:sz w:val="26"/>
+          <w:szCs w:val="26"/>
+          <w:lang w:val="en-US"/>
+        </w:rPr>
+        <w:t>]</w:t>
+      </w:r>
+    </w:p>
+    <w:p>
+      <w:pPr>
+        <w:jc w:val="center"/>
+        <w:rPr>
+          <w:rFonts w:ascii="Times New Roman" w:hAnsi="Times New Roman" w:cs="Times New Roman"/>
+          <w:b/>
+          <w:sz w:val="32"/>
+          <w:szCs w:val="32"/>
+        </w:rPr>
+      </w:pPr>
+      <w:r>
+        <w:rPr>
+          <w:rFonts w:ascii="Times New Roman" w:hAnsi="Times New Roman" w:cs="Times New Roman"/>
+          <w:b/>
+          <w:sz w:val="32"/>
+          <w:szCs w:val="32"/>
+        </w:rPr>
+        <w:t xml:space="preserve">Количество участников по </w:t>
+      </w:r>
+      <w:r>
+        <w:rPr>
+          <w:rFonts w:ascii="Times New Roman" w:hAnsi="Times New Roman" w:cs="Times New Roman"/>
+          <w:b/>
+          <w:sz w:val="32"/>
+          <w:szCs w:val="32"/>
+        </w:rPr>
+        <w:t>номинации</w:t>
+      </w:r>
+    </w:p>
+    <w:tbl>
+      <w:tblPr>
+        <w:tblStyle w:val="a3"/>
+        <w:tblW w:w="10173" w:type="dxa"/>
+        <w:tblLook w:val="04A0" w:firstRow="1" w:lastRow="0" w:firstColumn="1" w:lastColumn="0" w:noHBand="0" w:noVBand="1"/>
+      </w:tblPr>
+      <w:tblGrid>
+        <w:gridCol w:w="615"/>
+        <w:gridCol w:w="5163"/>
+        <w:gridCol w:w="4395"/>
+      </w:tblGrid>
+      <w:tr>
+        <w:trPr>
+          <w:trHeight w:val="382"/>
+        </w:trPr>
+        <w:tc>
+          <w:tcPr>
+            <w:tcW w:w="615" w:type="dxa"/>
+            <w:tcBorders>
+              <w:top w:val="single" w:sz="4" w:space="0" w:color="FFFFFF" w:themeColor="background1"/>
+              <w:left w:val="single" w:sz="4" w:space="0" w:color="FFFFFF" w:themeColor="background1"/>
+              <w:bottom w:val="single" w:sz="4" w:space="0" w:color="FFFFFF" w:themeColor="background1"/>
+              <w:right w:val="single" w:sz="4" w:space="0" w:color="FFFFFF" w:themeColor="background1"/>
+            </w:tcBorders>
+            <w:shd w:val="clear" w:color="auto" w:fill="000000" w:themeFill="text1"/>
+          </w:tcPr>
+          <w:p>
+            <w:pPr>
+              <w:rPr>
+                <w:rFonts w:ascii="Times New Roman" w:hAnsi="Times New Roman" w:cs="Times New Roman"/>
+                <w:color w:val="FFFFFF" w:themeColor="background1"/>
+                <w:sz w:val="28"/>
+                <w:szCs w:val="28"/>
+                <w:lang w:val="en-US"/>
+              </w:rPr>
+            </w:pPr>
+            <w:r>
+              <w:rPr>
+                <w:rFonts w:ascii="Times New Roman" w:hAnsi="Times New Roman" w:cs="Times New Roman"/>
+                <w:color w:val="FFFFFF" w:themeColor="background1"/>
+                <w:sz w:val="28"/>
+                <w:szCs w:val="28"/>
+                <w:lang w:val="en-US"/>
+              </w:rPr>
+              <w:t xml:space="preserve">№ </w:t>
+            </w:r>
+            <w:r>
+              <w:rPr>
+                <w:rFonts w:ascii="Times New Roman" w:hAnsi="Times New Roman" w:cs="Times New Roman"/>
+                <w:color w:val="FFFFFF" w:themeColor="background1"/>
+                <w:sz w:val="28"/>
+                <w:szCs w:val="28"/>
+              </w:rPr>
+              <w:t>п</w:t>
+            </w:r>
+            <w:r>
+              <w:rPr>
+                <w:rFonts w:ascii="Times New Roman" w:hAnsi="Times New Roman" w:cs="Times New Roman"/>
+                <w:color w:val="FFFFFF" w:themeColor="background1"/>
+                <w:sz w:val="28"/>
+                <w:szCs w:val="28"/>
+                <w:lang w:val="en-US"/>
+              </w:rPr>
+              <w:t>/</w:t>
+            </w:r>
+            <w:r>
+              <w:rPr>
+                <w:rFonts w:ascii="Times New Roman" w:hAnsi="Times New Roman" w:cs="Times New Roman"/>
+                <w:color w:val="FFFFFF" w:themeColor="background1"/>
+                <w:sz w:val="28"/>
+                <w:szCs w:val="28"/>
+              </w:rPr>
+              <w:t>п</w:t>
+            </w:r>
+          </w:p>
+        </w:tc>
+        <w:tc>
+          <w:tcPr>
+            <w:tcW w:w="5163" w:type="dxa"/>
+            <w:tcBorders>
+              <w:top w:val="single" w:sz="4" w:space="0" w:color="FFFFFF" w:themeColor="background1"/>
+              <w:left w:val="single" w:sz="4" w:space="0" w:color="FFFFFF" w:themeColor="background1"/>
+              <w:bottom w:val="single" w:sz="4" w:space="0" w:color="FFFFFF" w:themeColor="background1"/>
+              <w:right w:val="single" w:sz="4" w:space="0" w:color="FFFFFF" w:themeColor="background1"/>
+            </w:tcBorders>
+            <w:shd w:val="clear" w:color="auto" w:fill="000000" w:themeFill="text1"/>
+          </w:tcPr>
+          <w:p>
+            <w:pPr>
+              <w:rPr>
+                <w:rFonts w:ascii="Times New Roman" w:hAnsi="Times New Roman" w:cs="Times New Roman"/>
+                <w:color w:val="FFFFFF" w:themeColor="background1"/>
+                <w:sz w:val="28"/>
+                <w:szCs w:val="28"/>
+                <w:lang w:val="en-US"/>
+              </w:rPr>
+            </w:pPr>
+            <w:r>
+              <w:rPr>
+                <w:rFonts w:ascii="Times New Roman" w:hAnsi="Times New Roman" w:cs="Times New Roman"/>
+                <w:color w:val="FFFFFF" w:themeColor="background1"/>
+                <w:sz w:val="28"/>
+                <w:szCs w:val="28"/>
+              </w:rPr>
+              <w:t>Номинация</w:t>
+            </w:r>
+          </w:p>
+        </w:tc>
+        <w:tc>
+          <w:tcPr>
+            <w:tcW w:w="4395" w:type="dxa"/>
+            <w:tcBorders>
+              <w:top w:val="single" w:sz="4" w:space="0" w:color="FFFFFF" w:themeColor="background1"/>
+              <w:left w:val="single" w:sz="4" w:space="0" w:color="FFFFFF" w:themeColor="background1"/>
+              <w:bottom w:val="single" w:sz="4" w:space="0" w:color="FFFFFF" w:themeColor="background1"/>
+              <w:right w:val="single" w:sz="4" w:space="0" w:color="FFFFFF" w:themeColor="background1"/>
+            </w:tcBorders>
+            <w:shd w:val="clear" w:color="auto" w:fill="000000" w:themeFill="text1"/>
+          </w:tcPr>
+          <w:p>
+            <w:pPr>
+              <w:rPr>
+                <w:rFonts w:ascii="Times New Roman" w:hAnsi="Times New Roman" w:cs="Times New Roman"/>
+                <w:color w:val="FFFFFF" w:themeColor="background1"/>
+                <w:sz w:val="28"/>
+                <w:szCs w:val="28"/>
+                <w:lang w:val="en-US"/>
+              </w:rPr>
+            </w:pPr>
+            <w:r>
+              <w:rPr>
+                <w:rFonts w:ascii="Times New Roman" w:hAnsi="Times New Roman" w:cs="Times New Roman"/>
+                <w:color w:val="FFFFFF" w:themeColor="background1"/>
+                <w:sz w:val="28"/>
+                <w:szCs w:val="28"/>
+              </w:rPr>
+              <w:t>Количество</w:t>
+            </w:r>
+            <w:r>
+              <w:rPr>
+                <w:rFonts w:ascii="Times New Roman" w:hAnsi="Times New Roman" w:cs="Times New Roman"/>
+                <w:color w:val="FFFFFF" w:themeColor="background1"/>
+                <w:sz w:val="28"/>
+                <w:szCs w:val="28"/>
+                <w:lang w:val="en-US"/>
+              </w:rPr>
+              <w:t xml:space="preserve"> </w:t>
+            </w:r>
+            <w:r>
+              <w:rPr>
+                <w:rFonts w:ascii="Times New Roman" w:hAnsi="Times New Roman" w:cs="Times New Roman"/>
+                <w:color w:val="FFFFFF" w:themeColor="background1"/>
+                <w:sz w:val="28"/>
+                <w:szCs w:val="28"/>
+              </w:rPr>
+              <w:t>участников</w:t>
+            </w:r>
+          </w:p>
+        </w:tc>
+      </w:tr>
+      <w:tr>
+        <w:trPr>
+          <w:trHeight w:val="299"/>
+        </w:trPr>
+        <w:tc>
+          <w:tcPr>
+            <w:tcW w:w="615" w:type="dxa"/>
+            <w:tcBorders>
+              <w:top w:val="single" w:sz="4" w:space="0" w:color="FFFFFF" w:themeColor="background1"/>
+            </w:tcBorders>
+          </w:tcPr>
+          <w:p>
+            <w:pPr>
+              <w:pStyle w:val="a4"/>
+              <w:numPr>
+                <w:ilvl w:val="0"/>
+                <w:numId w:val="3"/>
+              </w:numPr>
+              <w:rPr>
+                <w:rFonts w:ascii="Times New Roman" w:hAnsi="Times New Roman" w:cs="Times New Roman"/>
+                <w:sz w:val="28"/>
+                <w:szCs w:val="28"/>
+                <w:lang w:val="en-US"/>
+              </w:rPr>
+            </w:pPr>
+          </w:p>
+        </w:tc>
+        <w:tc>
+          <w:tcPr>
+            <w:tcW w:w="5163" w:type="dxa"/>
+            <w:tcBorders>
+              <w:top w:val="single" w:sz="4" w:space="0" w:color="FFFFFF" w:themeColor="background1"/>
+            </w:tcBorders>
+          </w:tcPr>
+          <w:p>
+            <w:pPr>
+              <w:pStyle w:val="TableContents"/>
+              <w:rPr>
+                <w:rFonts w:cs="Times New Roman"/>
+                <w:sz w:val="28"/>
+                <w:szCs w:val="28"/>
+              </w:rPr>
+            </w:pPr>
+            <w:r>
+              <w:rPr>
+                <w:rFonts w:cs="Times New Roman"/>
+                <w:sz w:val="28"/>
+                <w:szCs w:val="28"/>
+              </w:rPr>
+              <w:t>[</w:t>
+            </w:r>
+            <w:proofErr w:type="gramStart"/>
+            <w:r>
+              <w:rPr>
+                <w:rFonts w:cs="Times New Roman"/>
+                <w:sz w:val="28"/>
+                <w:szCs w:val="28"/>
+              </w:rPr>
+              <w:t>speciality</w:t>
+            </w:r>
+            <w:r>
+              <w:rPr>
+                <w:rFonts w:cs="Times New Roman"/>
+                <w:sz w:val="28"/>
+                <w:szCs w:val="28"/>
+              </w:rPr>
+              <w:t>.name;block</w:t>
+            </w:r>
+            <w:proofErr w:type="gramEnd"/>
+            <w:r>
+              <w:rPr>
+                <w:rFonts w:cs="Times New Roman"/>
+                <w:sz w:val="28"/>
+                <w:szCs w:val="28"/>
+              </w:rPr>
+              <w:t>=tbs:row]</w:t>
+            </w:r>
+          </w:p>
+        </w:tc>
+        <w:tc>
+          <w:tcPr>
+            <w:tcW w:w="4395" w:type="dxa"/>
+            <w:tcBorders>
+              <w:top w:val="single" w:sz="4" w:space="0" w:color="FFFFFF" w:themeColor="background1"/>
+            </w:tcBorders>
+          </w:tcPr>
+          <w:p>
+            <w:pPr>
+              <w:pStyle w:val="TableContents"/>
+              <w:rPr>
+                <w:rFonts w:cs="Times New Roman"/>
+                <w:sz w:val="28"/>
+                <w:szCs w:val="28"/>
+              </w:rPr>
+            </w:pPr>
+            <w:r>
+              <w:rPr>
+                <w:rFonts w:cs="Times New Roman"/>
+                <w:sz w:val="28"/>
+                <w:szCs w:val="28"/>
+              </w:rPr>
+              <w:t>[</w:t>
+            </w:r>
+            <w:proofErr w:type="gramStart"/>
+            <w:r>
+              <w:rPr>
+                <w:rFonts w:cs="Times New Roman"/>
+                <w:sz w:val="28"/>
+                <w:szCs w:val="28"/>
+              </w:rPr>
+              <w:t>speciality</w:t>
+            </w:r>
+            <w:r>
+              <w:rPr>
+                <w:rFonts w:cs="Times New Roman"/>
+                <w:sz w:val="28"/>
+                <w:szCs w:val="28"/>
+              </w:rPr>
+              <w:t>.count</w:t>
+            </w:r>
+            <w:proofErr w:type="gramEnd"/>
+            <w:r>
+              <w:rPr>
+                <w:rFonts w:cs="Times New Roman"/>
+                <w:sz w:val="28"/>
+                <w:szCs w:val="28"/>
+              </w:rPr>
+              <w:t>]</w:t>
+            </w:r>
+          </w:p>
+        </w:tc>
+      </w:tr>
+    </w:tbl>
+    <w:p>
+      <w:pPr>
+        <w:rPr>
+          <w:rFonts w:ascii="Times New Roman" w:hAnsi="Times New Roman"/>
+          <w:sz w:val="26"/>
+          <w:szCs w:val="26"/>
+          <w:lang w:val="en-US"/>
+        </w:rPr>
+      </w:pPr>
+      <w:r>
+        <w:rPr>
+          <w:rFonts w:ascii="Times New Roman" w:hAnsi="Times New Roman"/>
+          <w:sz w:val="26"/>
+          <w:szCs w:val="26"/>
+          <w:lang w:val="en-US"/>
+        </w:rPr>
+        <w:t>[</w:t>
+      </w:r>
+      <w:proofErr w:type="gramStart"/>
+      <w:r>
+        <w:rPr>
+          <w:rFonts w:ascii="Times New Roman" w:hAnsi="Times New Roman"/>
+          <w:sz w:val="26"/>
+          <w:szCs w:val="26"/>
+          <w:lang w:val="en-US"/>
+        </w:rPr>
+        <w:t>onshow</w:t>
+      </w:r>
+      <w:r>
+        <w:rPr>
+          <w:rFonts w:ascii="Times New Roman" w:hAnsi="Times New Roman"/>
+          <w:sz w:val="26"/>
+          <w:szCs w:val="26"/>
+        </w:rPr>
+        <w:t>;block</w:t>
+      </w:r>
+      <w:proofErr w:type="gramEnd"/>
+      <w:r>
+        <w:rPr>
+          <w:rFonts w:ascii="Times New Roman" w:hAnsi="Times New Roman"/>
+          <w:sz w:val="26"/>
+          <w:szCs w:val="26"/>
+        </w:rPr>
+        <w:t>=end</w:t>
+      </w:r>
+      <w:r>
+        <w:rPr>
+          <w:rFonts w:ascii="Times New Roman" w:hAnsi="Times New Roman"/>
+          <w:sz w:val="26"/>
+          <w:szCs w:val="26"/>
+        </w:rPr>
+        <w:t>]</w:t>
+      </w:r>
+    </w:p>
+    <w:p>
+      <w:pPr>
+        <w:rPr>
+          <w:rFonts w:ascii="Times New Roman" w:hAnsi="Times New Roman"/>
+          <w:sz w:val="26"/>
+          <w:szCs w:val="26"/>
+          <w:lang w:val="en-US"/>
+        </w:rPr>
+      </w:pPr>
+    </w:p>
+    <w:p>
+      <w:pPr>
+        <w:rPr>
+          <w:b/>
+          <w:sz w:val="28"/>
+          <w:szCs w:val="28"/>
+          <w:lang w:val="en-US"/>
+        </w:rPr>
+      </w:pPr>
+      <w:r>
+        <w:rPr>
+          <w:rFonts w:ascii="Times New Roman" w:hAnsi="Times New Roman"/>
+          <w:sz w:val="26"/>
+          <w:szCs w:val="26"/>
+          <w:lang w:val="en-US"/>
+        </w:rPr>
+        <w:t>[</w:t>
+      </w:r>
+      <w:proofErr w:type="gramStart"/>
+      <w:r>
+        <w:rPr>
+          <w:rFonts w:ascii="Times New Roman" w:hAnsi="Times New Roman"/>
+          <w:sz w:val="26"/>
+          <w:szCs w:val="26"/>
+          <w:lang w:val="en-US"/>
+        </w:rPr>
+        <w:t>onshow</w:t>
+      </w:r>
+      <w:r>
+        <w:rPr>
+          <w:rFonts w:ascii="Times New Roman" w:hAnsi="Times New Roman"/>
+          <w:sz w:val="26"/>
+          <w:szCs w:val="26"/>
+          <w:lang w:val="en-US"/>
+        </w:rPr>
+        <w:t>;</w:t>
+      </w:r>
+      <w:r>
+        <w:rPr>
+          <w:rFonts w:ascii="Times New Roman" w:hAnsi="Times New Roman"/>
+          <w:sz w:val="26"/>
+          <w:szCs w:val="26"/>
+          <w:lang w:val="en-US"/>
         </w:rPr>
         <w:t>block</w:t>
       </w:r>
-      <w:proofErr w:type="spellEnd"/>
-      <w:r>
-        <w:rPr>
-          <w:rFonts w:ascii="Times New Roman" w:hAnsi="Times New Roman"/>
-          <w:sz w:val="26"/>
-          <w:szCs w:val="26"/>
+      <w:proofErr w:type="gramEnd"/>
+      <w:r>
+        <w:rPr>
+          <w:rFonts w:ascii="Times New Roman" w:hAnsi="Times New Roman"/>
+          <w:sz w:val="26"/>
+          <w:szCs w:val="26"/>
+          <w:lang w:val="en-US"/>
         </w:rPr>
         <w:t>=</w:t>
       </w:r>
-      <w:proofErr w:type="spellStart"/>
-      <w:r>
-        <w:rPr>
-          <w:rFonts w:ascii="Times New Roman" w:hAnsi="Times New Roman"/>
-          <w:sz w:val="26"/>
-          <w:szCs w:val="26"/>
-        </w:rPr>
-        <w:t>end</w:t>
-      </w:r>
-      <w:proofErr w:type="spellEnd"/>
-      <w:r>
-        <w:rPr>
-          <w:rFonts w:ascii="Times New Roman" w:hAnsi="Times New Roman"/>
-          <w:sz w:val="26"/>
-          <w:szCs w:val="26"/>
+      <w:r>
+        <w:rPr>
+          <w:rFonts w:ascii="Times New Roman" w:hAnsi="Times New Roman"/>
+          <w:sz w:val="26"/>
+          <w:szCs w:val="26"/>
+          <w:lang w:val="en-US"/>
+        </w:rPr>
+        <w:t>begin</w:t>
+      </w:r>
+      <w:r>
+        <w:rPr>
+          <w:rFonts w:ascii="Times New Roman" w:hAnsi="Times New Roman"/>
+          <w:sz w:val="26"/>
+          <w:szCs w:val="26"/>
+          <w:lang w:val="en-US"/>
+        </w:rPr>
+        <w:t>;</w:t>
+      </w:r>
+      <w:r>
+        <w:rPr>
+          <w:rFonts w:ascii="Times New Roman" w:hAnsi="Times New Roman"/>
+          <w:sz w:val="26"/>
+          <w:szCs w:val="26"/>
+          <w:lang w:val="en-US"/>
+        </w:rPr>
+        <w:t>when</w:t>
+      </w:r>
+      <w:r>
+        <w:rPr>
+          <w:rFonts w:ascii="Times New Roman" w:hAnsi="Times New Roman"/>
+          <w:sz w:val="26"/>
+          <w:szCs w:val="26"/>
+          <w:lang w:val="en-US"/>
+        </w:rPr>
+        <w:t xml:space="preserve"> [</w:t>
+      </w:r>
+      <w:r>
+        <w:rPr>
+          <w:rFonts w:ascii="Times New Roman" w:hAnsi="Times New Roman"/>
+          <w:sz w:val="26"/>
+          <w:szCs w:val="26"/>
+          <w:lang w:val="en-US"/>
+        </w:rPr>
+        <w:t>common.</w:t>
+      </w:r>
+      <w:r>
+        <w:rPr>
+          <w:rFonts w:ascii="Times New Roman" w:hAnsi="Times New Roman"/>
+          <w:sz w:val="26"/>
+          <w:szCs w:val="26"/>
+          <w:lang w:val="en-US"/>
+        </w:rPr>
+        <w:t>profile</w:t>
+      </w:r>
+      <w:r>
+        <w:rPr>
+          <w:rFonts w:ascii="Times New Roman" w:hAnsi="Times New Roman"/>
+          <w:sz w:val="26"/>
+          <w:szCs w:val="26"/>
+          <w:lang w:val="en-US"/>
+        </w:rPr>
+        <w:t>]!=0</w:t>
+      </w:r>
+      <w:r>
+        <w:rPr>
+          <w:rFonts w:ascii="Times New Roman" w:hAnsi="Times New Roman"/>
+          <w:sz w:val="26"/>
+          <w:szCs w:val="26"/>
+          <w:lang w:val="en-US"/>
         </w:rPr>
         <w:t>]</w:t>
       </w:r>
+    </w:p>
+    <w:p>
+      <w:pPr>
+        <w:jc w:val="center"/>
+        <w:rPr>
+          <w:rFonts w:ascii="Times New Roman" w:hAnsi="Times New Roman" w:cs="Times New Roman"/>
+          <w:b/>
+          <w:sz w:val="32"/>
+          <w:szCs w:val="32"/>
+        </w:rPr>
+      </w:pPr>
+      <w:r>
+        <w:rPr>
+          <w:rFonts w:ascii="Times New Roman" w:hAnsi="Times New Roman" w:cs="Times New Roman"/>
+          <w:b/>
+          <w:sz w:val="32"/>
+          <w:szCs w:val="32"/>
+        </w:rPr>
+        <w:t xml:space="preserve">Количество участников по </w:t>
+      </w:r>
+      <w:r>
+        <w:rPr>
+          <w:rFonts w:ascii="Times New Roman" w:hAnsi="Times New Roman" w:cs="Times New Roman"/>
+          <w:b/>
+          <w:sz w:val="32"/>
+          <w:szCs w:val="32"/>
+        </w:rPr>
+        <w:t>направлениям</w:t>
+      </w:r>
+    </w:p>
+    <w:tbl>
+      <w:tblPr>
+        <w:tblStyle w:val="a3"/>
+        <w:tblW w:w="10173" w:type="dxa"/>
+        <w:tblLook w:val="04A0" w:firstRow="1" w:lastRow="0" w:firstColumn="1" w:lastColumn="0" w:noHBand="0" w:noVBand="1"/>
+      </w:tblPr>
+      <w:tblGrid>
+        <w:gridCol w:w="615"/>
+        <w:gridCol w:w="5163"/>
+        <w:gridCol w:w="4395"/>
+      </w:tblGrid>
+      <w:tr>
+        <w:trPr>
+          <w:trHeight w:val="382"/>
+        </w:trPr>
+        <w:tc>
+          <w:tcPr>
+            <w:tcW w:w="615" w:type="dxa"/>
+            <w:tcBorders>
+              <w:top w:val="single" w:sz="4" w:space="0" w:color="FFFFFF" w:themeColor="background1"/>
+              <w:left w:val="single" w:sz="4" w:space="0" w:color="FFFFFF" w:themeColor="background1"/>
+              <w:bottom w:val="single" w:sz="4" w:space="0" w:color="FFFFFF" w:themeColor="background1"/>
+              <w:right w:val="single" w:sz="4" w:space="0" w:color="FFFFFF" w:themeColor="background1"/>
+            </w:tcBorders>
+            <w:shd w:val="clear" w:color="auto" w:fill="000000" w:themeFill="text1"/>
+          </w:tcPr>
+          <w:p>
+            <w:pPr>
+              <w:rPr>
+                <w:rFonts w:ascii="Times New Roman" w:hAnsi="Times New Roman" w:cs="Times New Roman"/>
+                <w:color w:val="FFFFFF" w:themeColor="background1"/>
+                <w:sz w:val="28"/>
+                <w:szCs w:val="28"/>
+                <w:lang w:val="en-US"/>
+              </w:rPr>
+            </w:pPr>
+            <w:r>
+              <w:rPr>
+                <w:rFonts w:ascii="Times New Roman" w:hAnsi="Times New Roman" w:cs="Times New Roman"/>
+                <w:color w:val="FFFFFF" w:themeColor="background1"/>
+                <w:sz w:val="28"/>
+                <w:szCs w:val="28"/>
+                <w:lang w:val="en-US"/>
+              </w:rPr>
+              <w:t xml:space="preserve">№ </w:t>
+            </w:r>
+            <w:r>
+              <w:rPr>
+                <w:rFonts w:ascii="Times New Roman" w:hAnsi="Times New Roman" w:cs="Times New Roman"/>
+                <w:color w:val="FFFFFF" w:themeColor="background1"/>
+                <w:sz w:val="28"/>
+                <w:szCs w:val="28"/>
+              </w:rPr>
+              <w:t>п</w:t>
+            </w:r>
+            <w:r>
+              <w:rPr>
+                <w:rFonts w:ascii="Times New Roman" w:hAnsi="Times New Roman" w:cs="Times New Roman"/>
+                <w:color w:val="FFFFFF" w:themeColor="background1"/>
+                <w:sz w:val="28"/>
+                <w:szCs w:val="28"/>
+                <w:lang w:val="en-US"/>
+              </w:rPr>
+              <w:t>/</w:t>
+            </w:r>
+            <w:r>
+              <w:rPr>
+                <w:rFonts w:ascii="Times New Roman" w:hAnsi="Times New Roman" w:cs="Times New Roman"/>
+                <w:color w:val="FFFFFF" w:themeColor="background1"/>
+                <w:sz w:val="28"/>
+                <w:szCs w:val="28"/>
+              </w:rPr>
+              <w:t>п</w:t>
+            </w:r>
+          </w:p>
+        </w:tc>
+        <w:tc>
+          <w:tcPr>
+            <w:tcW w:w="5163" w:type="dxa"/>
+            <w:tcBorders>
+              <w:top w:val="single" w:sz="4" w:space="0" w:color="FFFFFF" w:themeColor="background1"/>
+              <w:left w:val="single" w:sz="4" w:space="0" w:color="FFFFFF" w:themeColor="background1"/>
+              <w:bottom w:val="single" w:sz="4" w:space="0" w:color="FFFFFF" w:themeColor="background1"/>
+              <w:right w:val="single" w:sz="4" w:space="0" w:color="FFFFFF" w:themeColor="background1"/>
+            </w:tcBorders>
+            <w:shd w:val="clear" w:color="auto" w:fill="000000" w:themeFill="text1"/>
+          </w:tcPr>
+          <w:p>
+            <w:pPr>
+              <w:rPr>
+                <w:rFonts w:ascii="Times New Roman" w:hAnsi="Times New Roman" w:cs="Times New Roman"/>
+                <w:color w:val="FFFFFF" w:themeColor="background1"/>
+                <w:sz w:val="28"/>
+                <w:szCs w:val="28"/>
+              </w:rPr>
+            </w:pPr>
+            <w:r>
+              <w:rPr>
+                <w:rFonts w:ascii="Times New Roman" w:hAnsi="Times New Roman" w:cs="Times New Roman"/>
+                <w:color w:val="FFFFFF" w:themeColor="background1"/>
+                <w:sz w:val="28"/>
+                <w:szCs w:val="28"/>
+              </w:rPr>
+              <w:t>Профиль</w:t>
+            </w:r>
+          </w:p>
+        </w:tc>
+        <w:tc>
+          <w:tcPr>
+            <w:tcW w:w="4395" w:type="dxa"/>
+            <w:tcBorders>
+              <w:top w:val="single" w:sz="4" w:space="0" w:color="FFFFFF" w:themeColor="background1"/>
+              <w:left w:val="single" w:sz="4" w:space="0" w:color="FFFFFF" w:themeColor="background1"/>
+              <w:bottom w:val="single" w:sz="4" w:space="0" w:color="FFFFFF" w:themeColor="background1"/>
+              <w:right w:val="single" w:sz="4" w:space="0" w:color="FFFFFF" w:themeColor="background1"/>
+            </w:tcBorders>
+            <w:shd w:val="clear" w:color="auto" w:fill="000000" w:themeFill="text1"/>
+          </w:tcPr>
+          <w:p>
+            <w:pPr>
+              <w:rPr>
+                <w:rFonts w:ascii="Times New Roman" w:hAnsi="Times New Roman" w:cs="Times New Roman"/>
+                <w:color w:val="FFFFFF" w:themeColor="background1"/>
+                <w:sz w:val="28"/>
+                <w:szCs w:val="28"/>
+                <w:lang w:val="en-US"/>
+              </w:rPr>
+            </w:pPr>
+            <w:r>
+              <w:rPr>
+                <w:rFonts w:ascii="Times New Roman" w:hAnsi="Times New Roman" w:cs="Times New Roman"/>
+                <w:color w:val="FFFFFF" w:themeColor="background1"/>
+                <w:sz w:val="28"/>
+                <w:szCs w:val="28"/>
+              </w:rPr>
+              <w:t>Количество</w:t>
+            </w:r>
+            <w:r>
+              <w:rPr>
+                <w:rFonts w:ascii="Times New Roman" w:hAnsi="Times New Roman" w:cs="Times New Roman"/>
+                <w:color w:val="FFFFFF" w:themeColor="background1"/>
+                <w:sz w:val="28"/>
+                <w:szCs w:val="28"/>
+                <w:lang w:val="en-US"/>
+              </w:rPr>
+              <w:t xml:space="preserve"> </w:t>
+            </w:r>
+            <w:r>
+              <w:rPr>
+                <w:rFonts w:ascii="Times New Roman" w:hAnsi="Times New Roman" w:cs="Times New Roman"/>
+                <w:color w:val="FFFFFF" w:themeColor="background1"/>
+                <w:sz w:val="28"/>
+                <w:szCs w:val="28"/>
+              </w:rPr>
+              <w:t>участников</w:t>
+            </w:r>
+          </w:p>
+        </w:tc>
+      </w:tr>
+      <w:tr>
+        <w:trPr>
+          <w:trHeight w:val="299"/>
+        </w:trPr>
+        <w:tc>
+          <w:tcPr>
+            <w:tcW w:w="615" w:type="dxa"/>
+            <w:tcBorders>
+              <w:top w:val="single" w:sz="4" w:space="0" w:color="FFFFFF" w:themeColor="background1"/>
+            </w:tcBorders>
+          </w:tcPr>
+          <w:p>
+            <w:pPr>
+              <w:pStyle w:val="a4"/>
+              <w:numPr>
+                <w:ilvl w:val="0"/>
+                <w:numId w:val="4"/>
+              </w:numPr>
+              <w:rPr>
+                <w:rFonts w:ascii="Times New Roman" w:hAnsi="Times New Roman" w:cs="Times New Roman"/>
+                <w:sz w:val="28"/>
+                <w:szCs w:val="28"/>
+                <w:lang w:val="en-US"/>
+              </w:rPr>
+            </w:pPr>
+          </w:p>
+        </w:tc>
+        <w:tc>
+          <w:tcPr>
+            <w:tcW w:w="5163" w:type="dxa"/>
+            <w:tcBorders>
+              <w:top w:val="single" w:sz="4" w:space="0" w:color="FFFFFF" w:themeColor="background1"/>
+            </w:tcBorders>
+          </w:tcPr>
+          <w:p>
+            <w:pPr>
+              <w:pStyle w:val="TableContents"/>
+              <w:rPr>
+                <w:rFonts w:cs="Times New Roman"/>
+                <w:sz w:val="28"/>
+                <w:szCs w:val="28"/>
+              </w:rPr>
+            </w:pPr>
+            <w:r>
+              <w:rPr>
+                <w:rFonts w:cs="Times New Roman"/>
+                <w:sz w:val="28"/>
+                <w:szCs w:val="28"/>
+              </w:rPr>
+              <w:t>[</w:t>
+            </w:r>
+            <w:proofErr w:type="gramStart"/>
+            <w:r>
+              <w:rPr>
+                <w:rFonts w:cs="Times New Roman"/>
+                <w:sz w:val="28"/>
+                <w:szCs w:val="28"/>
+              </w:rPr>
+              <w:t>profile</w:t>
+            </w:r>
+            <w:r>
+              <w:rPr>
+                <w:rFonts w:cs="Times New Roman"/>
+                <w:sz w:val="28"/>
+                <w:szCs w:val="28"/>
+              </w:rPr>
+              <w:t>.name;block</w:t>
+            </w:r>
+            <w:proofErr w:type="gramEnd"/>
+            <w:r>
+              <w:rPr>
+                <w:rFonts w:cs="Times New Roman"/>
+                <w:sz w:val="28"/>
+                <w:szCs w:val="28"/>
+              </w:rPr>
+              <w:t>=tbs:row]</w:t>
+            </w:r>
+          </w:p>
+        </w:tc>
+        <w:tc>
+          <w:tcPr>
+            <w:tcW w:w="4395" w:type="dxa"/>
+            <w:tcBorders>
+              <w:top w:val="single" w:sz="4" w:space="0" w:color="FFFFFF" w:themeColor="background1"/>
+            </w:tcBorders>
+          </w:tcPr>
+          <w:p>
+            <w:pPr>
+              <w:pStyle w:val="TableContents"/>
+              <w:rPr>
+                <w:rFonts w:cs="Times New Roman"/>
+                <w:sz w:val="28"/>
+                <w:szCs w:val="28"/>
+              </w:rPr>
+            </w:pPr>
+            <w:r>
+              <w:rPr>
+                <w:rFonts w:cs="Times New Roman"/>
+                <w:sz w:val="28"/>
+                <w:szCs w:val="28"/>
+              </w:rPr>
+              <w:t>[</w:t>
+            </w:r>
+            <w:proofErr w:type="gramStart"/>
+            <w:r>
+              <w:rPr>
+                <w:rFonts w:cs="Times New Roman"/>
+                <w:sz w:val="28"/>
+                <w:szCs w:val="28"/>
+              </w:rPr>
+              <w:t>profile</w:t>
+            </w:r>
+            <w:r>
+              <w:rPr>
+                <w:rFonts w:cs="Times New Roman"/>
+                <w:sz w:val="28"/>
+                <w:szCs w:val="28"/>
+              </w:rPr>
+              <w:t>.count</w:t>
+            </w:r>
+            <w:proofErr w:type="gramEnd"/>
+            <w:r>
+              <w:rPr>
+                <w:rFonts w:cs="Times New Roman"/>
+                <w:sz w:val="28"/>
+                <w:szCs w:val="28"/>
+              </w:rPr>
+              <w:t>]</w:t>
+            </w:r>
+          </w:p>
+        </w:tc>
+      </w:tr>
+    </w:tbl>
+    <w:p>
+      <w:pPr>
+        <w:rPr>
+          <w:rFonts w:ascii="Times New Roman" w:hAnsi="Times New Roman"/>
+          <w:sz w:val="26"/>
+          <w:szCs w:val="26"/>
+        </w:rPr>
+      </w:pPr>
+      <w:r>
+        <w:rPr>
+          <w:rFonts w:ascii="Times New Roman" w:hAnsi="Times New Roman"/>
+          <w:sz w:val="26"/>
+          <w:szCs w:val="26"/>
+          <w:lang w:val="en-US"/>
+        </w:rPr>
+        <w:t>[</w:t>
+      </w:r>
+      <w:proofErr w:type="gramStart"/>
+      <w:r>
+        <w:rPr>
+          <w:rFonts w:ascii="Times New Roman" w:hAnsi="Times New Roman"/>
+          <w:sz w:val="26"/>
+          <w:szCs w:val="26"/>
+          <w:lang w:val="en-US"/>
+        </w:rPr>
+        <w:t>onshow</w:t>
+      </w:r>
+      <w:r>
+        <w:rPr>
+          <w:rFonts w:ascii="Times New Roman" w:hAnsi="Times New Roman"/>
+          <w:sz w:val="26"/>
+          <w:szCs w:val="26"/>
+        </w:rPr>
+        <w:t>;block</w:t>
+      </w:r>
+      <w:proofErr w:type="gramEnd"/>
+      <w:r>
+        <w:rPr>
+          <w:rFonts w:ascii="Times New Roman" w:hAnsi="Times New Roman"/>
+          <w:sz w:val="26"/>
+          <w:szCs w:val="26"/>
+        </w:rPr>
+        <w:t>=end</w:t>
+      </w:r>
+      <w:r>
+        <w:rPr>
+          <w:rFonts w:ascii="Times New Roman" w:hAnsi="Times New Roman"/>
+          <w:sz w:val="26"/>
+          <w:szCs w:val="26"/>
+        </w:rPr>
+        <w:t>]</w:t>
+      </w:r>
+    </w:p>
+    <w:p>
+      <w:pPr>
+        <w:rPr>
+          <w:rFonts w:ascii="Times New Roman" w:hAnsi="Times New Roman"/>
+          <w:sz w:val="26"/>
+          <w:szCs w:val="26"/>
+          <w:lang w:val="en-US"/>
+        </w:rPr>
+      </w:pPr>
+    </w:p>
+    <w:p>
+      <w:pPr>
+        <w:rPr>
+          <w:rFonts w:ascii="Times New Roman" w:hAnsi="Times New Roman"/>
+          <w:b/>
+          <w:bCs/>
+          <w:sz w:val="26"/>
+          <w:szCs w:val="26"/>
+          <w:lang w:val="en-US"/>
+        </w:rPr>
+      </w:pPr>
     </w:p>
     <w:p>
       <w:pPr>
@@ -864,8 +1802,94 @@
 </file>
 
 <file path=word/numbering.xml><?xml version="1.0" encoding="utf-8"?>
-<w:numbering xmlns:wpc="http://schemas.microsoft.com/office/word/2010/wordprocessingCanvas" xmlns:cx="http://schemas.microsoft.com/office/drawing/2014/chartex" xmlns:cx1="http://schemas.microsoft.com/office/drawing/2015/9/8/chartex" xmlns:mc="http://schemas.openxmlformats.org/markup-compatibility/2006" xmlns:o="urn:schemas-microsoft-com:office:office" xmlns:r="http://schemas.openxmlformats.org/officeDocument/2006/relationships" xmlns:m="http://schemas.openxmlformats.org/officeDocument/2006/math" xmlns:v="urn:schemas-microsoft-com:vml" xmlns:wp14="http://schemas.microsoft.com/office/word/2010/wordprocessingDrawing" xmlns:wp="http://schemas.openxmlformats.org/drawingml/2006/wordprocessingDrawing" xmlns:w10="urn:schemas-microsoft-com:office:word" xmlns:w="http://schemas.openxmlformats.org/wordprocessingml/2006/main" xmlns:w14="http://schemas.microsoft.com/office/word/2010/wordml" xmlns:w15="http://schemas.microsoft.com/office/word/2012/wordml" xmlns:w16se="http://schemas.microsoft.com/office/word/2015/wordml/symex" xmlns:wpg="http://schemas.microsoft.com/office/word/2010/wordprocessingGroup" xmlns:wpi="http://schemas.microsoft.com/office/word/2010/wordprocessingInk" xmlns:wne="http://schemas.microsoft.com/office/word/2006/wordml" xmlns:wps="http://schemas.microsoft.com/office/word/2010/wordprocessingShape" mc:Ignorable="w14 w15 w16se wp14">
+<w:numbering xmlns:wpc="http://schemas.microsoft.com/office/word/2010/wordprocessingCanvas" xmlns:cx="http://schemas.microsoft.com/office/drawing/2014/chartex" xmlns:cx1="http://schemas.microsoft.com/office/drawing/2015/9/8/chartex" xmlns:cx2="http://schemas.microsoft.com/office/drawing/2015/10/21/chartex" xmlns:cx3="http://schemas.microsoft.com/office/drawing/2016/5/9/chartex" xmlns:cx4="http://schemas.microsoft.com/office/drawing/2016/5/10/chartex" xmlns:cx5="http://schemas.microsoft.com/office/drawing/2016/5/11/chartex" xmlns:cx6="http://schemas.microsoft.com/office/drawing/2016/5/12/chartex" xmlns:cx7="http://schemas.microsoft.com/office/drawing/2016/5/13/chartex" xmlns:cx8="http://schemas.microsoft.com/office/drawing/2016/5/14/chartex" xmlns:mc="http://schemas.openxmlformats.org/markup-compatibility/2006" xmlns:aink="http://schemas.microsoft.com/office/drawing/2016/ink" xmlns:am3d="http://schemas.microsoft.com/office/drawing/2017/model3d" xmlns:o="urn:schemas-microsoft-com:office:office" xmlns:oel="http://schemas.microsoft.com/office/2019/extlst" xmlns:r="http://schemas.openxmlformats.org/officeDocument/2006/relationships" xmlns:m="http://schemas.openxmlformats.org/officeDocument/2006/math" xmlns:v="urn:schemas-microsoft-com:vml" xmlns:wp14="http://schemas.microsoft.com/office/word/2010/wordprocessingDrawing" xmlns:wp="http://schemas.openxmlformats.org/drawingml/2006/wordprocessingDrawing" xmlns:w10="urn:schemas-microsoft-com:office:word" xmlns:w="http://schemas.openxmlformats.org/wordprocessingml/2006/main" xmlns:w14="http://schemas.microsoft.com/office/word/2010/wordml" xmlns:w15="http://schemas.microsoft.com/office/word/2012/wordml" xmlns:w16cex="http://schemas.microsoft.com/office/word/2018/wordml/cex" xmlns:w16cid="http://schemas.microsoft.com/office/word/2016/wordml/cid" xmlns:w16="http://schemas.microsoft.com/office/word/2018/wordml" xmlns:w16du="http://schemas.microsoft.com/office/word/2023/wordml/word16du" xmlns:w16sdtdh="http://schemas.microsoft.com/office/word/2020/wordml/sdtdatahash" xmlns:w16se="http://schemas.microsoft.com/office/word/2015/wordml/symex" xmlns:wpg="http://schemas.microsoft.com/office/word/2010/wordprocessingGroup" xmlns:wpi="http://schemas.microsoft.com/office/word/2010/wordprocessingInk" xmlns:wne="http://schemas.microsoft.com/office/word/2006/wordml" xmlns:wps="http://schemas.microsoft.com/office/word/2010/wordprocessingShape" mc:Ignorable="w14 w15 w16se w16cid w16 w16cex w16sdtdh w16du wp14">
   <w:abstractNum w:abstractNumId="0" w15:restartNumberingAfterBreak="0">
+    <w:nsid w:val="48676409"/>
+    <w:multiLevelType w:val="hybridMultilevel"/>
+    <w:tmpl w:val="372A96C0"/>
+    <w:lvl w:ilvl="0" w:tplc="FFFFFFFF">
+      <w:start w:val="1"/>
+      <w:numFmt w:val="decimal"/>
+      <w:lvlText w:val="%1."/>
+      <w:lvlJc w:val="left"/>
+      <w:pPr>
+        <w:ind w:left="501" w:hanging="360"/>
+      </w:pPr>
+    </w:lvl>
+    <w:lvl w:ilvl="1" w:tplc="FFFFFFFF" w:tentative="1">
+      <w:start w:val="1"/>
+      <w:numFmt w:val="lowerLetter"/>
+      <w:lvlText w:val="%2."/>
+      <w:lvlJc w:val="left"/>
+      <w:pPr>
+        <w:ind w:left="1221" w:hanging="360"/>
+      </w:pPr>
+    </w:lvl>
+    <w:lvl w:ilvl="2" w:tplc="FFFFFFFF" w:tentative="1">
+      <w:start w:val="1"/>
+      <w:numFmt w:val="lowerRoman"/>
+      <w:lvlText w:val="%3."/>
+      <w:lvlJc w:val="right"/>
+      <w:pPr>
+        <w:ind w:left="1941" w:hanging="180"/>
+      </w:pPr>
+    </w:lvl>
+    <w:lvl w:ilvl="3" w:tplc="FFFFFFFF" w:tentative="1">
+      <w:start w:val="1"/>
+      <w:numFmt w:val="decimal"/>
+      <w:lvlText w:val="%4."/>
+      <w:lvlJc w:val="left"/>
+      <w:pPr>
+        <w:ind w:left="2661" w:hanging="360"/>
+      </w:pPr>
+    </w:lvl>
+    <w:lvl w:ilvl="4" w:tplc="FFFFFFFF" w:tentative="1">
+      <w:start w:val="1"/>
+      <w:numFmt w:val="lowerLetter"/>
+      <w:lvlText w:val="%5."/>
+      <w:lvlJc w:val="left"/>
+      <w:pPr>
+        <w:ind w:left="3381" w:hanging="360"/>
+      </w:pPr>
+    </w:lvl>
+    <w:lvl w:ilvl="5" w:tplc="FFFFFFFF" w:tentative="1">
+      <w:start w:val="1"/>
+      <w:numFmt w:val="lowerRoman"/>
+      <w:lvlText w:val="%6."/>
+      <w:lvlJc w:val="right"/>
+      <w:pPr>
+        <w:ind w:left="4101" w:hanging="180"/>
+      </w:pPr>
+    </w:lvl>
+    <w:lvl w:ilvl="6" w:tplc="FFFFFFFF" w:tentative="1">
+      <w:start w:val="1"/>
+      <w:numFmt w:val="decimal"/>
+      <w:lvlText w:val="%7."/>
+      <w:lvlJc w:val="left"/>
+      <w:pPr>
+        <w:ind w:left="4821" w:hanging="360"/>
+      </w:pPr>
+    </w:lvl>
+    <w:lvl w:ilvl="7" w:tplc="FFFFFFFF" w:tentative="1">
+      <w:start w:val="1"/>
+      <w:numFmt w:val="lowerLetter"/>
+      <w:lvlText w:val="%8."/>
+      <w:lvlJc w:val="left"/>
+      <w:pPr>
+        <w:ind w:left="5541" w:hanging="360"/>
+      </w:pPr>
+    </w:lvl>
+    <w:lvl w:ilvl="8" w:tplc="FFFFFFFF" w:tentative="1">
+      <w:start w:val="1"/>
+      <w:numFmt w:val="lowerRoman"/>
+      <w:lvlText w:val="%9."/>
+      <w:lvlJc w:val="right"/>
+      <w:pPr>
+        <w:ind w:left="6261" w:hanging="180"/>
+      </w:pPr>
+    </w:lvl>
+  </w:abstractNum>
+  <w:abstractNum w:abstractNumId="1" w15:restartNumberingAfterBreak="0">
     <w:nsid w:val="4FAE14D8"/>
     <w:multiLevelType w:val="hybridMultilevel"/>
     <w:tmpl w:val="372A96C0"/>
@@ -951,7 +1975,93 @@
       </w:pPr>
     </w:lvl>
   </w:abstractNum>
-  <w:abstractNum w:abstractNumId="1" w15:restartNumberingAfterBreak="0">
+  <w:abstractNum w:abstractNumId="2" w15:restartNumberingAfterBreak="0">
+    <w:nsid w:val="520003DB"/>
+    <w:multiLevelType w:val="hybridMultilevel"/>
+    <w:tmpl w:val="372A96C0"/>
+    <w:lvl w:ilvl="0" w:tplc="FFFFFFFF">
+      <w:start w:val="1"/>
+      <w:numFmt w:val="decimal"/>
+      <w:lvlText w:val="%1."/>
+      <w:lvlJc w:val="left"/>
+      <w:pPr>
+        <w:ind w:left="501" w:hanging="360"/>
+      </w:pPr>
+    </w:lvl>
+    <w:lvl w:ilvl="1" w:tplc="FFFFFFFF" w:tentative="1">
+      <w:start w:val="1"/>
+      <w:numFmt w:val="lowerLetter"/>
+      <w:lvlText w:val="%2."/>
+      <w:lvlJc w:val="left"/>
+      <w:pPr>
+        <w:ind w:left="1221" w:hanging="360"/>
+      </w:pPr>
+    </w:lvl>
+    <w:lvl w:ilvl="2" w:tplc="FFFFFFFF" w:tentative="1">
+      <w:start w:val="1"/>
+      <w:numFmt w:val="lowerRoman"/>
+      <w:lvlText w:val="%3."/>
+      <w:lvlJc w:val="right"/>
+      <w:pPr>
+        <w:ind w:left="1941" w:hanging="180"/>
+      </w:pPr>
+    </w:lvl>
+    <w:lvl w:ilvl="3" w:tplc="FFFFFFFF" w:tentative="1">
+      <w:start w:val="1"/>
+      <w:numFmt w:val="decimal"/>
+      <w:lvlText w:val="%4."/>
+      <w:lvlJc w:val="left"/>
+      <w:pPr>
+        <w:ind w:left="2661" w:hanging="360"/>
+      </w:pPr>
+    </w:lvl>
+    <w:lvl w:ilvl="4" w:tplc="FFFFFFFF" w:tentative="1">
+      <w:start w:val="1"/>
+      <w:numFmt w:val="lowerLetter"/>
+      <w:lvlText w:val="%5."/>
+      <w:lvlJc w:val="left"/>
+      <w:pPr>
+        <w:ind w:left="3381" w:hanging="360"/>
+      </w:pPr>
+    </w:lvl>
+    <w:lvl w:ilvl="5" w:tplc="FFFFFFFF" w:tentative="1">
+      <w:start w:val="1"/>
+      <w:numFmt w:val="lowerRoman"/>
+      <w:lvlText w:val="%6."/>
+      <w:lvlJc w:val="right"/>
+      <w:pPr>
+        <w:ind w:left="4101" w:hanging="180"/>
+      </w:pPr>
+    </w:lvl>
+    <w:lvl w:ilvl="6" w:tplc="FFFFFFFF" w:tentative="1">
+      <w:start w:val="1"/>
+      <w:numFmt w:val="decimal"/>
+      <w:lvlText w:val="%7."/>
+      <w:lvlJc w:val="left"/>
+      <w:pPr>
+        <w:ind w:left="4821" w:hanging="360"/>
+      </w:pPr>
+    </w:lvl>
+    <w:lvl w:ilvl="7" w:tplc="FFFFFFFF" w:tentative="1">
+      <w:start w:val="1"/>
+      <w:numFmt w:val="lowerLetter"/>
+      <w:lvlText w:val="%8."/>
+      <w:lvlJc w:val="left"/>
+      <w:pPr>
+        <w:ind w:left="5541" w:hanging="360"/>
+      </w:pPr>
+    </w:lvl>
+    <w:lvl w:ilvl="8" w:tplc="FFFFFFFF" w:tentative="1">
+      <w:start w:val="1"/>
+      <w:numFmt w:val="lowerRoman"/>
+      <w:lvlText w:val="%9."/>
+      <w:lvlJc w:val="right"/>
+      <w:pPr>
+        <w:ind w:left="6261" w:hanging="180"/>
+      </w:pPr>
+    </w:lvl>
+  </w:abstractNum>
+  <w:abstractNum w:abstractNumId="3" w15:restartNumberingAfterBreak="0">
     <w:nsid w:val="52AB392C"/>
     <w:multiLevelType w:val="hybridMultilevel"/>
     <w:tmpl w:val="372A96C0"/>
@@ -1037,17 +2147,23 @@
       </w:pPr>
     </w:lvl>
   </w:abstractNum>
-  <w:num w:numId="1">
+  <w:num w:numId="1" w16cid:durableId="1846438716">
+    <w:abstractNumId w:val="3"/>
+  </w:num>
+  <w:num w:numId="2" w16cid:durableId="198133010">
     <w:abstractNumId w:val="1"/>
   </w:num>
-  <w:num w:numId="2">
+  <w:num w:numId="3" w16cid:durableId="1908375500">
     <w:abstractNumId w:val="0"/>
+  </w:num>
+  <w:num w:numId="4" w16cid:durableId="211885220">
+    <w:abstractNumId w:val="2"/>
   </w:num>
 </w:numbering>
 </file>
 
 <file path=word/styles.xml><?xml version="1.0" encoding="utf-8"?>
-<w:styles xmlns:mc="http://schemas.openxmlformats.org/markup-compatibility/2006" xmlns:r="http://schemas.openxmlformats.org/officeDocument/2006/relationships" xmlns:w="http://schemas.openxmlformats.org/wordprocessingml/2006/main" xmlns:w14="http://schemas.microsoft.com/office/word/2010/wordml" xmlns:w15="http://schemas.microsoft.com/office/word/2012/wordml" xmlns:w16se="http://schemas.microsoft.com/office/word/2015/wordml/symex" mc:Ignorable="w14 w15 w16se">
+<w:styles xmlns:mc="http://schemas.openxmlformats.org/markup-compatibility/2006" xmlns:r="http://schemas.openxmlformats.org/officeDocument/2006/relationships" xmlns:w="http://schemas.openxmlformats.org/wordprocessingml/2006/main" xmlns:w14="http://schemas.microsoft.com/office/word/2010/wordml" xmlns:w15="http://schemas.microsoft.com/office/word/2012/wordml" xmlns:w16cex="http://schemas.microsoft.com/office/word/2018/wordml/cex" xmlns:w16cid="http://schemas.microsoft.com/office/word/2016/wordml/cid" xmlns:w16="http://schemas.microsoft.com/office/word/2018/wordml" xmlns:w16du="http://schemas.microsoft.com/office/word/2023/wordml/word16du" xmlns:w16sdtdh="http://schemas.microsoft.com/office/word/2020/wordml/sdtdatahash" xmlns:w16se="http://schemas.microsoft.com/office/word/2015/wordml/symex" mc:Ignorable="w14 w15 w16se w16cid w16 w16cex w16sdtdh w16du">
   <w:docDefaults>
     <w:rPrDefault>
       <w:rPr>
@@ -1063,7 +2179,7 @@
       </w:pPr>
     </w:pPrDefault>
   </w:docDefaults>
-  <w:latentStyles w:defLockedState="0" w:defUIPriority="99" w:defSemiHidden="0" w:defUnhideWhenUsed="0" w:defQFormat="0" w:count="371">
+  <w:latentStyles w:defLockedState="0" w:defUIPriority="99" w:defSemiHidden="0" w:defUnhideWhenUsed="0" w:defQFormat="0" w:count="376">
     <w:lsdException w:name="Normal" w:uiPriority="0" w:qFormat="1"/>
     <w:lsdException w:name="heading 1" w:uiPriority="9" w:qFormat="1"/>
     <w:lsdException w:name="heading 2" w:semiHidden="1" w:uiPriority="0" w:unhideWhenUsed="1" w:qFormat="1"/>
@@ -1435,6 +2551,11 @@
     <w:lsdException w:name="List Table 5 Dark Accent 6" w:uiPriority="50"/>
     <w:lsdException w:name="List Table 6 Colorful Accent 6" w:uiPriority="51"/>
     <w:lsdException w:name="List Table 7 Colorful Accent 6" w:uiPriority="52"/>
+    <w:lsdException w:name="Mention" w:semiHidden="1" w:unhideWhenUsed="1"/>
+    <w:lsdException w:name="Smart Hyperlink" w:semiHidden="1" w:unhideWhenUsed="1"/>
+    <w:lsdException w:name="Hashtag" w:semiHidden="1" w:unhideWhenUsed="1"/>
+    <w:lsdException w:name="Unresolved Mention" w:semiHidden="1" w:unhideWhenUsed="1"/>
+    <w:lsdException w:name="Smart Link" w:semiHidden="1" w:unhideWhenUsed="1"/>
   </w:latentStyles>
   <w:style w:type="paragraph" w:default="1" w:styleId="a">
     <w:name w:val="Normal"/>

</xml_diff>